<commit_message>
Update Curriculum vitae Eloy Radilla Andres.docx
</commit_message>
<xml_diff>
--- a/Mailer/Curriculum vitae Eloy Radilla Andres.docx
+++ b/Mailer/Curriculum vitae Eloy Radilla Andres.docx
@@ -523,15 +523,15 @@
         <w:tblLook w:val="0000" w:firstRow="0" w:lastRow="0" w:firstColumn="0" w:lastColumn="0" w:noHBand="0" w:noVBand="0"/>
       </w:tblPr>
       <w:tblGrid>
-        <w:gridCol w:w="6061"/>
+        <w:gridCol w:w="10436"/>
       </w:tblGrid>
       <w:tr>
         <w:trPr>
-          <w:trHeight w:val="40"/>
+          <w:trHeight w:val="44"/>
         </w:trPr>
         <w:tc>
           <w:tcPr>
-            <w:tcW w:w="6061" w:type="dxa"/>
+            <w:tcW w:w="10436" w:type="dxa"/>
           </w:tcPr>
           <w:p>
             <w:pPr>
@@ -601,7 +601,7 @@
                 <w:sz w:val="20"/>
                 <w:szCs w:val="20"/>
               </w:rPr>
-              <w:t>EN GRUPO</w:t>
+              <w:t>EN</w:t>
             </w:r>
             <w:r>
               <w:rPr>
@@ -612,7 +612,18 @@
                 <w:sz w:val="20"/>
                 <w:szCs w:val="20"/>
               </w:rPr>
-              <w:t xml:space="preserve"> TOMZA </w:t>
+              <w:t xml:space="preserve"> GAS BUTEP S.A. DE C.V. (GRUPO TOMZA) </w:t>
+            </w:r>
+            <w:r>
+              <w:rPr>
+                <w:rFonts w:ascii="Arial" w:hAnsi="Arial" w:cs="Arial"/>
+                <w:b/>
+                <w:bCs/>
+                <w:color w:val="000000"/>
+                <w:sz w:val="20"/>
+                <w:szCs w:val="20"/>
+              </w:rPr>
+              <w:t xml:space="preserve"> </w:t>
             </w:r>
           </w:p>
           <w:p>
@@ -665,6 +676,126 @@
                 <w:szCs w:val="20"/>
               </w:rPr>
             </w:pPr>
+            <w:r>
+              <w:rPr>
+                <w:rFonts w:ascii="Arial" w:hAnsi="Arial" w:cs="Arial"/>
+                <w:color w:val="000000"/>
+                <w:sz w:val="20"/>
+                <w:szCs w:val="20"/>
+              </w:rPr>
+              <w:t>Diagnóstico</w:t>
+            </w:r>
+            <w:r>
+              <w:rPr>
+                <w:rFonts w:ascii="Arial" w:hAnsi="Arial" w:cs="Arial"/>
+                <w:color w:val="000000"/>
+                <w:sz w:val="20"/>
+                <w:szCs w:val="20"/>
+              </w:rPr>
+              <w:t xml:space="preserve"> y solución de problemas técnicos, configuración </w:t>
+            </w:r>
+            <w:r>
+              <w:rPr>
+                <w:rFonts w:ascii="Arial" w:hAnsi="Arial" w:cs="Arial"/>
+                <w:color w:val="000000"/>
+                <w:sz w:val="20"/>
+                <w:szCs w:val="20"/>
+              </w:rPr>
+              <w:t>de equipos de computo y servidores de correo.</w:t>
+            </w:r>
+          </w:p>
+          <w:p>
+            <w:pPr>
+              <w:autoSpaceDE w:val="0"/>
+              <w:autoSpaceDN w:val="0"/>
+              <w:adjustRightInd w:val="0"/>
+              <w:spacing w:after="0" w:line="240" w:lineRule="auto"/>
+              <w:rPr>
+                <w:rFonts w:ascii="Arial" w:hAnsi="Arial" w:cs="Arial"/>
+                <w:color w:val="000000"/>
+                <w:sz w:val="20"/>
+                <w:szCs w:val="20"/>
+              </w:rPr>
+            </w:pPr>
+            <w:r>
+              <w:rPr>
+                <w:rFonts w:ascii="Arial" w:hAnsi="Arial" w:cs="Arial"/>
+                <w:color w:val="000000"/>
+                <w:sz w:val="20"/>
+                <w:szCs w:val="20"/>
+              </w:rPr>
+              <w:t>Manejo y configuración del ERP de la empresa, asistencia a los usuarios del ERP proporcionando respuestas y comentarios precisos para el manejo del mismo. Dar prioridad y gestionar varios problemas abiertos a la vez.</w:t>
+            </w:r>
+          </w:p>
+          <w:p>
+            <w:pPr>
+              <w:autoSpaceDE w:val="0"/>
+              <w:autoSpaceDN w:val="0"/>
+              <w:adjustRightInd w:val="0"/>
+              <w:spacing w:after="0" w:line="240" w:lineRule="auto"/>
+              <w:rPr>
+                <w:rFonts w:ascii="Arial" w:hAnsi="Arial" w:cs="Arial"/>
+                <w:color w:val="000000"/>
+                <w:sz w:val="20"/>
+                <w:szCs w:val="20"/>
+              </w:rPr>
+            </w:pPr>
+            <w:r>
+              <w:rPr>
+                <w:rFonts w:ascii="Arial" w:hAnsi="Arial" w:cs="Arial"/>
+                <w:color w:val="000000"/>
+                <w:sz w:val="20"/>
+                <w:szCs w:val="20"/>
+              </w:rPr>
+              <w:t>Rediseño de la página</w:t>
+            </w:r>
+            <w:r>
+              <w:rPr>
+                <w:rFonts w:ascii="Arial" w:hAnsi="Arial" w:cs="Arial"/>
+                <w:color w:val="000000"/>
+                <w:sz w:val="20"/>
+                <w:szCs w:val="20"/>
+              </w:rPr>
+              <w:t xml:space="preserve"> oficial</w:t>
+            </w:r>
+            <w:r>
+              <w:rPr>
+                <w:rFonts w:ascii="Arial" w:hAnsi="Arial" w:cs="Arial"/>
+                <w:color w:val="000000"/>
+                <w:sz w:val="20"/>
+                <w:szCs w:val="20"/>
+              </w:rPr>
+              <w:t xml:space="preserve"> de Grupo Tomza en la zona metropolitana de Guadalaja</w:t>
+            </w:r>
+            <w:r>
+              <w:rPr>
+                <w:rFonts w:ascii="Arial" w:hAnsi="Arial" w:cs="Arial"/>
+                <w:color w:val="000000"/>
+                <w:sz w:val="20"/>
+                <w:szCs w:val="20"/>
+              </w:rPr>
+              <w:t xml:space="preserve">ra </w:t>
+            </w:r>
+            <w:hyperlink r:id="rId7" w:history="1">
+              <w:r>
+                <w:rPr>
+                  <w:rStyle w:val="Hipervnculo"/>
+                  <w:rFonts w:ascii="Arial" w:hAnsi="Arial" w:cs="Arial"/>
+                  <w:sz w:val="20"/>
+                  <w:szCs w:val="20"/>
+                </w:rPr>
+                <w:t>https://gastomzaoccidente.com/</w:t>
+              </w:r>
+            </w:hyperlink>
+            <w:r>
+              <w:rPr>
+                <w:rFonts w:ascii="Arial" w:hAnsi="Arial" w:cs="Arial"/>
+                <w:color w:val="000000"/>
+                <w:sz w:val="20"/>
+                <w:szCs w:val="20"/>
+              </w:rPr>
+              <w:t xml:space="preserve">  </w:t>
+            </w:r>
           </w:p>
           <w:p>
             <w:pPr>
@@ -903,95 +1034,7 @@
           <w:sz w:val="20"/>
           <w:szCs w:val="20"/>
         </w:rPr>
-        <w:t>Elaboración de documentación: análisis de sistema, descripción de requerimientos, elaboración de propuestas</w:t>
-      </w:r>
-      <w:r>
-        <w:rPr>
-          <w:rStyle w:val="Textoennegrita"/>
-          <w:rFonts w:ascii="Arial" w:hAnsi="Arial" w:cs="Arial"/>
-          <w:b w:val="0"/>
-          <w:bCs w:val="0"/>
-          <w:sz w:val="20"/>
-          <w:szCs w:val="20"/>
-        </w:rPr>
-        <w:t>, d</w:t>
-      </w:r>
-      <w:r>
-        <w:rPr>
-          <w:rStyle w:val="Textoennegrita"/>
-          <w:rFonts w:ascii="Arial" w:hAnsi="Arial" w:cs="Arial"/>
-          <w:b w:val="0"/>
-          <w:bCs w:val="0"/>
-          <w:sz w:val="20"/>
-          <w:szCs w:val="20"/>
-        </w:rPr>
-        <w:t>iseño y creación de la base de datos utilizando MYSQL</w:t>
-      </w:r>
-      <w:r>
-        <w:rPr>
-          <w:rStyle w:val="Textoennegrita"/>
-          <w:rFonts w:ascii="Arial" w:hAnsi="Arial" w:cs="Arial"/>
-          <w:b w:val="0"/>
-          <w:bCs w:val="0"/>
-          <w:sz w:val="20"/>
-          <w:szCs w:val="20"/>
-        </w:rPr>
-        <w:t xml:space="preserve">, </w:t>
-      </w:r>
-      <w:r>
-        <w:rPr>
-          <w:rStyle w:val="Textoennegrita"/>
-          <w:rFonts w:ascii="Arial" w:hAnsi="Arial" w:cs="Arial"/>
-          <w:b w:val="0"/>
-          <w:bCs w:val="0"/>
-          <w:sz w:val="20"/>
-          <w:szCs w:val="20"/>
-        </w:rPr>
-        <w:t>Administración y mantenimiento de la base de datos</w:t>
-      </w:r>
-      <w:r>
-        <w:rPr>
-          <w:rStyle w:val="Textoennegrita"/>
-          <w:rFonts w:ascii="Arial" w:hAnsi="Arial" w:cs="Arial"/>
-          <w:b w:val="0"/>
-          <w:bCs w:val="0"/>
-          <w:sz w:val="20"/>
-          <w:szCs w:val="20"/>
-        </w:rPr>
-        <w:t>, c</w:t>
-      </w:r>
-      <w:r>
-        <w:rPr>
-          <w:rStyle w:val="Textoennegrita"/>
-          <w:rFonts w:ascii="Arial" w:hAnsi="Arial" w:cs="Arial"/>
-          <w:b w:val="0"/>
-          <w:bCs w:val="0"/>
-          <w:sz w:val="20"/>
-          <w:szCs w:val="20"/>
-        </w:rPr>
-        <w:t>ontrol de versión GitHub</w:t>
-      </w:r>
-      <w:r>
-        <w:rPr>
-          <w:rStyle w:val="Textoennegrita"/>
-          <w:rFonts w:ascii="Arial" w:hAnsi="Arial" w:cs="Arial"/>
-          <w:b w:val="0"/>
-          <w:bCs w:val="0"/>
-          <w:sz w:val="20"/>
-          <w:szCs w:val="20"/>
-        </w:rPr>
-        <w:t xml:space="preserve">. </w:t>
-      </w:r>
-      <w:r>
-        <w:rPr>
-          <w:rStyle w:val="Textoennegrita"/>
-          <w:rFonts w:ascii="Arial" w:hAnsi="Arial" w:cs="Arial"/>
-          <w:b w:val="0"/>
-          <w:bCs w:val="0"/>
-          <w:sz w:val="20"/>
-          <w:szCs w:val="20"/>
-        </w:rPr>
-        <w:t>Desarrollo de aplicación de software, codificar, respaldar. Microsoft Visual Studio C</w:t>
+        <w:t>Elaboración de documentación: análisis de sistema, descripción de requerimientos, elaboración de propuestas, diseño y creación de la base de datos utilizando MYSQL, Administración y mantenimiento de la base de datos, control de versión GitHub. Desarrollo de aplicación de software, codificar, respaldar. Microsoft Visual Studio C</w:t>
       </w:r>
     </w:p>
     <w:p>
@@ -1812,7 +1855,7 @@
           <w:sz w:val="18"/>
           <w:szCs w:val="18"/>
         </w:rPr>
-        <w:t xml:space="preserve">  ESPAÑOL</w:t>
+        <w:t xml:space="preserve">  </w:t>
       </w:r>
       <w:r>
         <w:rPr>

</xml_diff>